<commit_message>
Fix Requisitos Doc Grupal
</commit_message>
<xml_diff>
--- a/reports/D01/Group/00 - Requirements - Group.docx
+++ b/reports/D01/Group/00 - Requirements - Group.docx
@@ -218,7 +218,6 @@
               <w:sdtPr>
                 <w:rPr>
                   <w:rFonts w:asciiTheme="majorHAnsi" w:hAnsiTheme="majorHAnsi" w:cstheme="majorHAnsi"/>
-                  <w:u w:val="single"/>
                 </w:rPr>
                 <w:tag w:val="Repository"/>
                 <w:id w:val="46497162"/>
@@ -232,9 +231,20 @@
                 <w:r>
                   <w:rPr>
                     <w:rFonts w:asciiTheme="majorHAnsi" w:hAnsiTheme="majorHAnsi" w:cstheme="majorHAnsi"/>
-                    <w:u w:val="single"/>
                   </w:rPr>
-                  <w:t xml:space="preserve"> https://github.com/adolfoborrego/Acme-ANS-D01-25.1.0  </w:t>
+                  <w:t xml:space="preserve"> https://github.com/adolfoborrego/Acme-ANS-D01-25.</w:t>
+                </w:r>
+                <w:r>
+                  <w:rPr>
+                    <w:rFonts w:asciiTheme="majorHAnsi" w:hAnsiTheme="majorHAnsi" w:cstheme="majorHAnsi"/>
+                  </w:rPr>
+                  <w:t>1</w:t>
+                </w:r>
+                <w:r>
+                  <w:rPr>
+                    <w:rFonts w:asciiTheme="majorHAnsi" w:hAnsiTheme="majorHAnsi" w:cstheme="majorHAnsi"/>
+                  </w:rPr>
+                  <w:t xml:space="preserve">.0  </w:t>
                 </w:r>
               </w:sdtContent>
             </w:sdt>
@@ -1737,14 +1747,12 @@
                   </w:rPr>
                   <w:t xml:space="preserve"> </w:t>
                 </w:r>
-                <w:proofErr w:type="spellStart"/>
                 <w:r>
                   <w:rPr>
                     <w:rFonts w:asciiTheme="majorHAnsi" w:hAnsiTheme="majorHAnsi" w:cstheme="majorHAnsi"/>
                   </w:rPr>
                   <w:t>Febrero</w:t>
                 </w:r>
-                <w:proofErr w:type="spellEnd"/>
                 <w:r>
                   <w:rPr>
                     <w:rFonts w:asciiTheme="majorHAnsi" w:hAnsiTheme="majorHAnsi" w:cstheme="majorHAnsi"/>
@@ -11224,11 +11232,13 @@
     <w:rsid w:val="009F61B1"/>
     <w:rsid w:val="00A011E1"/>
     <w:rsid w:val="00A04483"/>
+    <w:rsid w:val="00A14577"/>
     <w:rsid w:val="00A15F13"/>
     <w:rsid w:val="00A222AC"/>
     <w:rsid w:val="00A73E76"/>
     <w:rsid w:val="00AC1FAB"/>
     <w:rsid w:val="00B55352"/>
+    <w:rsid w:val="00BA178F"/>
     <w:rsid w:val="00BB0EAB"/>
     <w:rsid w:val="00C17266"/>
     <w:rsid w:val="00C246E8"/>

</xml_diff>